<commit_message>
Link for the data file has been added in the word file.
</commit_message>
<xml_diff>
--- a/Imarticus Problem Statement-14-10-17.docx
+++ b/Imarticus Problem Statement-14-10-17.docx
@@ -1,6 +1,6 @@
 
 <file path=word/document.xml><?xml version="1.0" encoding="utf-8"?>
-<w:document xmlns:wpc="http://schemas.microsoft.com/office/word/2010/wordprocessingCanvas" xmlns:mc="http://schemas.openxmlformats.org/markup-compatibility/2006" xmlns:o="urn:schemas-microsoft-com:office:office" xmlns:r="http://schemas.openxmlformats.org/officeDocument/2006/relationships" xmlns:m="http://schemas.openxmlformats.org/officeDocument/2006/math" xmlns:v="urn:schemas-microsoft-com:vml" xmlns:wp14="http://schemas.microsoft.com/office/word/2010/wordprocessingDrawing" xmlns:wp="http://schemas.openxmlformats.org/drawingml/2006/wordprocessingDrawing" xmlns:w10="urn:schemas-microsoft-com:office:word" xmlns:w="http://schemas.openxmlformats.org/wordprocessingml/2006/main" xmlns:w14="http://schemas.microsoft.com/office/word/2010/wordml" xmlns:w15="http://schemas.microsoft.com/office/word/2012/wordml" xmlns:wpg="http://schemas.microsoft.com/office/word/2010/wordprocessingGroup" xmlns:wpi="http://schemas.microsoft.com/office/word/2010/wordprocessingInk" xmlns:wne="http://schemas.microsoft.com/office/word/2006/wordml" xmlns:wps="http://schemas.microsoft.com/office/word/2010/wordprocessingShape" mc:Ignorable="w14 w15 wp14">
+<w:document xmlns:wpc="http://schemas.microsoft.com/office/word/2010/wordprocessingCanvas" xmlns:cx="http://schemas.microsoft.com/office/drawing/2014/chartex" xmlns:cx1="http://schemas.microsoft.com/office/drawing/2015/9/8/chartex" xmlns:cx2="http://schemas.microsoft.com/office/drawing/2015/10/21/chartex" xmlns:cx3="http://schemas.microsoft.com/office/drawing/2016/5/9/chartex" xmlns:cx4="http://schemas.microsoft.com/office/drawing/2016/5/10/chartex" xmlns:cx5="http://schemas.microsoft.com/office/drawing/2016/5/11/chartex" xmlns:cx6="http://schemas.microsoft.com/office/drawing/2016/5/12/chartex" xmlns:cx7="http://schemas.microsoft.com/office/drawing/2016/5/13/chartex" xmlns:cx8="http://schemas.microsoft.com/office/drawing/2016/5/14/chartex" xmlns:mc="http://schemas.openxmlformats.org/markup-compatibility/2006" xmlns:aink="http://schemas.microsoft.com/office/drawing/2016/ink" xmlns:am3d="http://schemas.microsoft.com/office/drawing/2017/model3d" xmlns:o="urn:schemas-microsoft-com:office:office" xmlns:r="http://schemas.openxmlformats.org/officeDocument/2006/relationships" xmlns:m="http://schemas.openxmlformats.org/officeDocument/2006/math" xmlns:v="urn:schemas-microsoft-com:vml" xmlns:wp14="http://schemas.microsoft.com/office/word/2010/wordprocessingDrawing" xmlns:wp="http://schemas.openxmlformats.org/drawingml/2006/wordprocessingDrawing" xmlns:w10="urn:schemas-microsoft-com:office:word" xmlns:w="http://schemas.openxmlformats.org/wordprocessingml/2006/main" xmlns:w14="http://schemas.microsoft.com/office/word/2010/wordml" xmlns:w15="http://schemas.microsoft.com/office/word/2012/wordml" xmlns:w16cid="http://schemas.microsoft.com/office/word/2016/wordml/cid" xmlns:w16se="http://schemas.microsoft.com/office/word/2015/wordml/symex" xmlns:wpg="http://schemas.microsoft.com/office/word/2010/wordprocessingGroup" xmlns:wpi="http://schemas.microsoft.com/office/word/2010/wordprocessingInk" xmlns:wne="http://schemas.microsoft.com/office/word/2006/wordml" xmlns:wps="http://schemas.microsoft.com/office/word/2010/wordprocessingShape" mc:Ignorable="w14 w15 w16se w16cid wp14">
   <w:body>
     <w:p>
       <w:pPr>
@@ -16,17 +16,7 @@
           <w:sz w:val="24"/>
           <w:szCs w:val="24"/>
         </w:rPr>
-        <w:t>Solvin</w:t>
-      </w:r>
-      <w:bookmarkStart w:id="0" w:name="_GoBack"/>
-      <w:bookmarkEnd w:id="0"/>
-      <w:r>
-        <w:rPr>
-          <w:rFonts w:cs="Arial"/>
-          <w:sz w:val="24"/>
-          <w:szCs w:val="24"/>
-        </w:rPr>
-        <w:t>g this problem will help you to gain a basic understanding the credit industry and also how analytics and data science is applied in practice in the BFSI domain.</w:t>
+        <w:t>Solving this problem will help you to gain a basic understanding the credit industry and also how analytics and data science is applied in practice in the BFSI domain.</w:t>
       </w:r>
     </w:p>
     <w:p>
@@ -220,7 +210,25 @@
           <w:sz w:val="24"/>
           <w:szCs w:val="24"/>
         </w:rPr>
-        <w:t xml:space="preserve">The data should be divided into train (June 2007 - May 2015) and out-of-time test (June 2015 - Dec 2015) data. You will have use the training data to build models/analytical solution and finally apply it to test data to measure the performance and robustness of the models. </w:t>
+        <w:t xml:space="preserve">The data should be divided into train (June 2007 - May 2015) and out-of-time test (June 2015 - Dec 2015) data. You will have </w:t>
+      </w:r>
+      <w:proofErr w:type="gramStart"/>
+      <w:r>
+        <w:rPr>
+          <w:rFonts w:cs="Arial"/>
+          <w:sz w:val="24"/>
+          <w:szCs w:val="24"/>
+        </w:rPr>
+        <w:t>use</w:t>
+      </w:r>
+      <w:proofErr w:type="gramEnd"/>
+      <w:r>
+        <w:rPr>
+          <w:rFonts w:cs="Arial"/>
+          <w:sz w:val="24"/>
+          <w:szCs w:val="24"/>
+        </w:rPr>
+        <w:t xml:space="preserve"> the training data to build models/analytical solution and finally apply it to test data to measure the performance and robustness of the models. </w:t>
       </w:r>
     </w:p>
     <w:p>
@@ -238,7 +246,43 @@
           <w:szCs w:val="24"/>
         </w:rPr>
         <w:lastRenderedPageBreak/>
-        <w:t>You should use the variable : 'issue_d' to divide the data in the above time periods, the variable is in &lt;month&gt;-&lt;year&gt; format.</w:t>
+        <w:t xml:space="preserve">You should use the </w:t>
+      </w:r>
+      <w:proofErr w:type="gramStart"/>
+      <w:r>
+        <w:rPr>
+          <w:rFonts w:cs="Arial"/>
+          <w:sz w:val="24"/>
+          <w:szCs w:val="24"/>
+        </w:rPr>
+        <w:t>variable :</w:t>
+      </w:r>
+      <w:proofErr w:type="gramEnd"/>
+      <w:r>
+        <w:rPr>
+          <w:rFonts w:cs="Arial"/>
+          <w:sz w:val="24"/>
+          <w:szCs w:val="24"/>
+        </w:rPr>
+        <w:t xml:space="preserve"> '</w:t>
+      </w:r>
+      <w:proofErr w:type="spellStart"/>
+      <w:r>
+        <w:rPr>
+          <w:rFonts w:cs="Arial"/>
+          <w:sz w:val="24"/>
+          <w:szCs w:val="24"/>
+        </w:rPr>
+        <w:t>issue_d</w:t>
+      </w:r>
+      <w:proofErr w:type="spellEnd"/>
+      <w:r>
+        <w:rPr>
+          <w:rFonts w:cs="Arial"/>
+          <w:sz w:val="24"/>
+          <w:szCs w:val="24"/>
+        </w:rPr>
+        <w:t>' to divide the data in the above time periods, the variable is in &lt;month&gt;-&lt;year&gt; format.</w:t>
       </w:r>
     </w:p>
     <w:p>
@@ -270,13 +314,41 @@
           <w:szCs w:val="24"/>
         </w:rPr>
       </w:pPr>
-      <w:r>
-        <w:rPr>
-          <w:rFonts w:cs="Arial"/>
-          <w:sz w:val="24"/>
-          <w:szCs w:val="24"/>
-        </w:rPr>
-        <w:t>Objective : You have to build a data model to predict the probability of default, and choose a cut-off based on what you feel is suitable. Alternatively you can also use a modelling technique which gives binary output.</w:t>
+      <w:proofErr w:type="gramStart"/>
+      <w:r>
+        <w:rPr>
+          <w:rFonts w:cs="Arial"/>
+          <w:sz w:val="24"/>
+          <w:szCs w:val="24"/>
+        </w:rPr>
+        <w:t>Objective :</w:t>
+      </w:r>
+      <w:proofErr w:type="gramEnd"/>
+      <w:r>
+        <w:rPr>
+          <w:rFonts w:cs="Arial"/>
+          <w:sz w:val="24"/>
+          <w:szCs w:val="24"/>
+        </w:rPr>
+        <w:t xml:space="preserve"> You have to build a data model to predict the probability of default, and choose a cut-off based on what you feel is suitable. </w:t>
+      </w:r>
+      <w:proofErr w:type="gramStart"/>
+      <w:r>
+        <w:rPr>
+          <w:rFonts w:cs="Arial"/>
+          <w:sz w:val="24"/>
+          <w:szCs w:val="24"/>
+        </w:rPr>
+        <w:t>Alternatively</w:t>
+      </w:r>
+      <w:proofErr w:type="gramEnd"/>
+      <w:r>
+        <w:rPr>
+          <w:rFonts w:cs="Arial"/>
+          <w:sz w:val="24"/>
+          <w:szCs w:val="24"/>
+        </w:rPr>
+        <w:t xml:space="preserve"> you can also use a modelling technique which gives binary output.</w:t>
       </w:r>
     </w:p>
     <w:p>
@@ -602,7 +674,25 @@
           <w:sz w:val="24"/>
           <w:szCs w:val="24"/>
         </w:rPr>
-        <w:t>9) BONUS : Any other insights or recommendations that you can give from the data which will help the business. (subjective)</w:t>
+        <w:t xml:space="preserve">9) </w:t>
+      </w:r>
+      <w:proofErr w:type="gramStart"/>
+      <w:r>
+        <w:rPr>
+          <w:rFonts w:cs="Arial"/>
+          <w:sz w:val="24"/>
+          <w:szCs w:val="24"/>
+        </w:rPr>
+        <w:t>BONUS :</w:t>
+      </w:r>
+      <w:proofErr w:type="gramEnd"/>
+      <w:r>
+        <w:rPr>
+          <w:rFonts w:cs="Arial"/>
+          <w:sz w:val="24"/>
+          <w:szCs w:val="24"/>
+        </w:rPr>
+        <w:t xml:space="preserve"> Any other insights or recommendations that you can give from the data which will help the business. (subjective)</w:t>
       </w:r>
     </w:p>
     <w:p>
@@ -1014,7 +1104,25 @@
           <w:szCs w:val="24"/>
         </w:rPr>
         <w:tab/>
-        <w:t>- Steps 3 to 5 : 30%</w:t>
+        <w:t xml:space="preserve">- Steps 3 to </w:t>
+      </w:r>
+      <w:proofErr w:type="gramStart"/>
+      <w:r>
+        <w:rPr>
+          <w:rFonts w:cs="Arial"/>
+          <w:sz w:val="24"/>
+          <w:szCs w:val="24"/>
+        </w:rPr>
+        <w:t>5 :</w:t>
+      </w:r>
+      <w:proofErr w:type="gramEnd"/>
+      <w:r>
+        <w:rPr>
+          <w:rFonts w:cs="Arial"/>
+          <w:sz w:val="24"/>
+          <w:szCs w:val="24"/>
+        </w:rPr>
+        <w:t xml:space="preserve"> 30%</w:t>
       </w:r>
     </w:p>
     <w:p>
@@ -1033,7 +1141,25 @@
           <w:szCs w:val="24"/>
         </w:rPr>
         <w:tab/>
-        <w:t>- Steps 6 to 7 : 30%</w:t>
+        <w:t xml:space="preserve">- Steps 6 to </w:t>
+      </w:r>
+      <w:proofErr w:type="gramStart"/>
+      <w:r>
+        <w:rPr>
+          <w:rFonts w:cs="Arial"/>
+          <w:sz w:val="24"/>
+          <w:szCs w:val="24"/>
+        </w:rPr>
+        <w:t>7 :</w:t>
+      </w:r>
+      <w:proofErr w:type="gramEnd"/>
+      <w:r>
+        <w:rPr>
+          <w:rFonts w:cs="Arial"/>
+          <w:sz w:val="24"/>
+          <w:szCs w:val="24"/>
+        </w:rPr>
+        <w:t xml:space="preserve"> 30%</w:t>
       </w:r>
     </w:p>
     <w:p>
@@ -1052,10 +1178,35 @@
           <w:szCs w:val="24"/>
         </w:rPr>
         <w:tab/>
-        <w:t>- Step  8         : 30%</w:t>
+        <w:t xml:space="preserve">- </w:t>
+      </w:r>
+      <w:proofErr w:type="gramStart"/>
+      <w:r>
+        <w:rPr>
+          <w:rFonts w:cs="Arial"/>
+          <w:sz w:val="24"/>
+          <w:szCs w:val="24"/>
+        </w:rPr>
+        <w:t>Step  8</w:t>
+      </w:r>
+      <w:proofErr w:type="gramEnd"/>
+      <w:r>
+        <w:rPr>
+          <w:rFonts w:cs="Arial"/>
+          <w:sz w:val="24"/>
+          <w:szCs w:val="24"/>
+        </w:rPr>
+        <w:t xml:space="preserve">         : 30%</w:t>
       </w:r>
     </w:p>
     <w:p>
+      <w:pPr>
+        <w:rPr>
+          <w:rFonts w:cs="Arial"/>
+          <w:sz w:val="24"/>
+          <w:szCs w:val="24"/>
+        </w:rPr>
+      </w:pPr>
       <w:r>
         <w:rPr>
           <w:rFonts w:cs="Arial"/>
@@ -1072,6 +1223,30 @@
         </w:rPr>
         <w:t>.</w:t>
       </w:r>
+    </w:p>
+    <w:p>
+      <w:pPr>
+        <w:rPr>
+          <w:rFonts w:cs="Arial"/>
+          <w:sz w:val="24"/>
+          <w:szCs w:val="24"/>
+        </w:rPr>
+      </w:pPr>
+      <w:r>
+        <w:rPr>
+          <w:rFonts w:cs="Arial"/>
+          <w:sz w:val="24"/>
+          <w:szCs w:val="24"/>
+        </w:rPr>
+        <w:t>Data file can be downloaded from the given link:</w:t>
+      </w:r>
+    </w:p>
+    <w:p>
+      <w:r>
+        <w:t>https://drive.google.com/open?id=1nzpuvLIdGmMfW00TenZjZCLGjv7DmQX-</w:t>
+      </w:r>
+      <w:bookmarkStart w:id="0" w:name="_GoBack"/>
+      <w:bookmarkEnd w:id="0"/>
     </w:p>
     <w:sectPr>
       <w:headerReference w:type="default" r:id="rId8"/>
@@ -1086,7 +1261,7 @@
 </file>
 
 <file path=word/endnotes.xml><?xml version="1.0" encoding="utf-8"?>
-<w:endnotes xmlns:wpc="http://schemas.microsoft.com/office/word/2010/wordprocessingCanvas" xmlns:mc="http://schemas.openxmlformats.org/markup-compatibility/2006" xmlns:o="urn:schemas-microsoft-com:office:office" xmlns:r="http://schemas.openxmlformats.org/officeDocument/2006/relationships" xmlns:m="http://schemas.openxmlformats.org/officeDocument/2006/math" xmlns:v="urn:schemas-microsoft-com:vml" xmlns:wp14="http://schemas.microsoft.com/office/word/2010/wordprocessingDrawing" xmlns:wp="http://schemas.openxmlformats.org/drawingml/2006/wordprocessingDrawing" xmlns:w10="urn:schemas-microsoft-com:office:word" xmlns:w="http://schemas.openxmlformats.org/wordprocessingml/2006/main" xmlns:w14="http://schemas.microsoft.com/office/word/2010/wordml" xmlns:w15="http://schemas.microsoft.com/office/word/2012/wordml" xmlns:wpg="http://schemas.microsoft.com/office/word/2010/wordprocessingGroup" xmlns:wpi="http://schemas.microsoft.com/office/word/2010/wordprocessingInk" xmlns:wne="http://schemas.microsoft.com/office/word/2006/wordml" xmlns:wps="http://schemas.microsoft.com/office/word/2010/wordprocessingShape" mc:Ignorable="w14 w15 wp14">
+<w:endnotes xmlns:wpc="http://schemas.microsoft.com/office/word/2010/wordprocessingCanvas" xmlns:cx="http://schemas.microsoft.com/office/drawing/2014/chartex" xmlns:cx1="http://schemas.microsoft.com/office/drawing/2015/9/8/chartex" xmlns:cx2="http://schemas.microsoft.com/office/drawing/2015/10/21/chartex" xmlns:cx3="http://schemas.microsoft.com/office/drawing/2016/5/9/chartex" xmlns:cx4="http://schemas.microsoft.com/office/drawing/2016/5/10/chartex" xmlns:cx5="http://schemas.microsoft.com/office/drawing/2016/5/11/chartex" xmlns:cx6="http://schemas.microsoft.com/office/drawing/2016/5/12/chartex" xmlns:cx7="http://schemas.microsoft.com/office/drawing/2016/5/13/chartex" xmlns:cx8="http://schemas.microsoft.com/office/drawing/2016/5/14/chartex" xmlns:mc="http://schemas.openxmlformats.org/markup-compatibility/2006" xmlns:aink="http://schemas.microsoft.com/office/drawing/2016/ink" xmlns:am3d="http://schemas.microsoft.com/office/drawing/2017/model3d" xmlns:o="urn:schemas-microsoft-com:office:office" xmlns:r="http://schemas.openxmlformats.org/officeDocument/2006/relationships" xmlns:m="http://schemas.openxmlformats.org/officeDocument/2006/math" xmlns:v="urn:schemas-microsoft-com:vml" xmlns:wp14="http://schemas.microsoft.com/office/word/2010/wordprocessingDrawing" xmlns:wp="http://schemas.openxmlformats.org/drawingml/2006/wordprocessingDrawing" xmlns:w10="urn:schemas-microsoft-com:office:word" xmlns:w="http://schemas.openxmlformats.org/wordprocessingml/2006/main" xmlns:w14="http://schemas.microsoft.com/office/word/2010/wordml" xmlns:w15="http://schemas.microsoft.com/office/word/2012/wordml" xmlns:w16cid="http://schemas.microsoft.com/office/word/2016/wordml/cid" xmlns:w16se="http://schemas.microsoft.com/office/word/2015/wordml/symex" xmlns:wpg="http://schemas.microsoft.com/office/word/2010/wordprocessingGroup" xmlns:wpi="http://schemas.microsoft.com/office/word/2010/wordprocessingInk" xmlns:wne="http://schemas.microsoft.com/office/word/2006/wordml" xmlns:wps="http://schemas.microsoft.com/office/word/2010/wordprocessingShape" mc:Ignorable="w14 w15 w16se w16cid wp14">
   <w:endnote w:type="separator" w:id="-1">
     <w:p>
       <w:pPr>
@@ -1111,7 +1286,7 @@
 </file>
 
 <file path=word/footer1.xml><?xml version="1.0" encoding="utf-8"?>
-<w:ftr xmlns:wpc="http://schemas.microsoft.com/office/word/2010/wordprocessingCanvas" xmlns:mc="http://schemas.openxmlformats.org/markup-compatibility/2006" xmlns:o="urn:schemas-microsoft-com:office:office" xmlns:r="http://schemas.openxmlformats.org/officeDocument/2006/relationships" xmlns:m="http://schemas.openxmlformats.org/officeDocument/2006/math" xmlns:v="urn:schemas-microsoft-com:vml" xmlns:wp14="http://schemas.microsoft.com/office/word/2010/wordprocessingDrawing" xmlns:wp="http://schemas.openxmlformats.org/drawingml/2006/wordprocessingDrawing" xmlns:w10="urn:schemas-microsoft-com:office:word" xmlns:w="http://schemas.openxmlformats.org/wordprocessingml/2006/main" xmlns:w14="http://schemas.microsoft.com/office/word/2010/wordml" xmlns:w15="http://schemas.microsoft.com/office/word/2012/wordml" xmlns:wpg="http://schemas.microsoft.com/office/word/2010/wordprocessingGroup" xmlns:wpi="http://schemas.microsoft.com/office/word/2010/wordprocessingInk" xmlns:wne="http://schemas.microsoft.com/office/word/2006/wordml" xmlns:wps="http://schemas.microsoft.com/office/word/2010/wordprocessingShape" mc:Ignorable="w14 w15 wp14">
+<w:ftr xmlns:wpc="http://schemas.microsoft.com/office/word/2010/wordprocessingCanvas" xmlns:cx="http://schemas.microsoft.com/office/drawing/2014/chartex" xmlns:cx1="http://schemas.microsoft.com/office/drawing/2015/9/8/chartex" xmlns:cx2="http://schemas.microsoft.com/office/drawing/2015/10/21/chartex" xmlns:cx3="http://schemas.microsoft.com/office/drawing/2016/5/9/chartex" xmlns:cx4="http://schemas.microsoft.com/office/drawing/2016/5/10/chartex" xmlns:cx5="http://schemas.microsoft.com/office/drawing/2016/5/11/chartex" xmlns:cx6="http://schemas.microsoft.com/office/drawing/2016/5/12/chartex" xmlns:cx7="http://schemas.microsoft.com/office/drawing/2016/5/13/chartex" xmlns:cx8="http://schemas.microsoft.com/office/drawing/2016/5/14/chartex" xmlns:mc="http://schemas.openxmlformats.org/markup-compatibility/2006" xmlns:aink="http://schemas.microsoft.com/office/drawing/2016/ink" xmlns:am3d="http://schemas.microsoft.com/office/drawing/2017/model3d" xmlns:o="urn:schemas-microsoft-com:office:office" xmlns:r="http://schemas.openxmlformats.org/officeDocument/2006/relationships" xmlns:m="http://schemas.openxmlformats.org/officeDocument/2006/math" xmlns:v="urn:schemas-microsoft-com:vml" xmlns:wp14="http://schemas.microsoft.com/office/word/2010/wordprocessingDrawing" xmlns:wp="http://schemas.openxmlformats.org/drawingml/2006/wordprocessingDrawing" xmlns:w10="urn:schemas-microsoft-com:office:word" xmlns:w="http://schemas.openxmlformats.org/wordprocessingml/2006/main" xmlns:w14="http://schemas.microsoft.com/office/word/2010/wordml" xmlns:w15="http://schemas.microsoft.com/office/word/2012/wordml" xmlns:w16cid="http://schemas.microsoft.com/office/word/2016/wordml/cid" xmlns:w16se="http://schemas.microsoft.com/office/word/2015/wordml/symex" xmlns:wpg="http://schemas.microsoft.com/office/word/2010/wordprocessingGroup" xmlns:wpi="http://schemas.microsoft.com/office/word/2010/wordprocessingInk" xmlns:wne="http://schemas.microsoft.com/office/word/2006/wordml" xmlns:wps="http://schemas.microsoft.com/office/word/2010/wordprocessingShape" mc:Ignorable="w14 w15 w16se w16cid wp14">
   <w:sdt>
     <w:sdtPr>
       <w:rPr>
@@ -1147,7 +1322,7 @@
           <mc:AlternateContent>
             <mc:Choice Requires="wps">
               <w:drawing>
-                <wp:anchor distT="0" distB="0" distL="114300" distR="114300" simplePos="0" relativeHeight="251663360" behindDoc="0" locked="0" layoutInCell="1" allowOverlap="1" wp14:anchorId="3B395ECB" wp14:editId="22F66A50">
+                <wp:anchor distT="0" distB="0" distL="114300" distR="114300" simplePos="0" relativeHeight="251663360" behindDoc="0" locked="0" layoutInCell="1" allowOverlap="1" wp14:anchorId="7B20FE43" wp14:editId="3BC75CC2">
                   <wp:simplePos x="0" y="0"/>
                   <wp:positionH relativeFrom="column">
                     <wp:posOffset>-142875</wp:posOffset>
@@ -1211,7 +1386,7 @@
             </mc:Choice>
             <mc:Fallback>
               <w:pict>
-                <v:shapetype w14:anchorId="68DE05D2" id="_x0000_t32" coordsize="21600,21600" o:spt="32" o:oned="t" path="m,l21600,21600e" filled="f">
+                <v:shapetype w14:anchorId="4F459BC9" id="_x0000_t32" coordsize="21600,21600" o:spt="32" o:oned="t" path="m,l21600,21600e" filled="f">
                   <v:path arrowok="t" fillok="f" o:connecttype="none"/>
                   <o:lock v:ext="edit" shapetype="t"/>
                 </v:shapetype>
@@ -1229,7 +1404,7 @@
           <mc:AlternateContent>
             <mc:Choice Requires="wps">
               <w:drawing>
-                <wp:anchor distT="0" distB="0" distL="114300" distR="114300" simplePos="0" relativeHeight="251664384" behindDoc="0" locked="0" layoutInCell="1" allowOverlap="1" wp14:anchorId="62594D5C" wp14:editId="16F9BB82">
+                <wp:anchor distT="0" distB="0" distL="114300" distR="114300" simplePos="0" relativeHeight="251664384" behindDoc="0" locked="0" layoutInCell="1" allowOverlap="1" wp14:anchorId="6A3E413C" wp14:editId="715994ED">
                   <wp:simplePos x="0" y="0"/>
                   <wp:positionH relativeFrom="column">
                     <wp:posOffset>-142875</wp:posOffset>
@@ -1293,7 +1468,7 @@
             </mc:Choice>
             <mc:Fallback>
               <w:pict>
-                <v:shape w14:anchorId="1BF22481" id="AutoShape 13" o:spid="_x0000_s1026" type="#_x0000_t32" style="position:absolute;margin-left:-11.25pt;margin-top:-9.2pt;width:491.25pt;height:0;z-index:251664384;visibility:visible;mso-wrap-style:square;mso-width-percent:0;mso-height-percent:0;mso-wrap-distance-left:9pt;mso-wrap-distance-top:0;mso-wrap-distance-right:9pt;mso-wrap-distance-bottom:0;mso-position-horizontal:absolute;mso-position-horizontal-relative:text;mso-position-vertical:absolute;mso-position-vertical-relative:text;mso-width-percent:0;mso-height-percent:0;mso-width-relative:page;mso-height-relative:page" o:gfxdata="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" strokecolor="#7f7f7f [1612]" strokeweight="3pt"/>
+                <v:shape w14:anchorId="0298911D" id="AutoShape 13" o:spid="_x0000_s1026" type="#_x0000_t32" style="position:absolute;margin-left:-11.25pt;margin-top:-9.2pt;width:491.25pt;height:0;z-index:251664384;visibility:visible;mso-wrap-style:square;mso-width-percent:0;mso-height-percent:0;mso-wrap-distance-left:9pt;mso-wrap-distance-top:0;mso-wrap-distance-right:9pt;mso-wrap-distance-bottom:0;mso-position-horizontal:absolute;mso-position-horizontal-relative:text;mso-position-vertical:absolute;mso-position-vertical-relative:text;mso-width-percent:0;mso-height-percent:0;mso-width-relative:page;mso-height-relative:page" o:gfxdata="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" strokecolor="#7f7f7f [1612]" strokeweight="3pt"/>
               </w:pict>
             </mc:Fallback>
           </mc:AlternateContent>
@@ -1307,7 +1482,7 @@
           <mc:AlternateContent>
             <mc:Choice Requires="wps">
               <w:drawing>
-                <wp:anchor distT="0" distB="0" distL="114300" distR="114300" simplePos="0" relativeHeight="251665408" behindDoc="0" locked="0" layoutInCell="1" allowOverlap="1" wp14:anchorId="059B3216" wp14:editId="2DDD30E3">
+                <wp:anchor distT="0" distB="0" distL="114300" distR="114300" simplePos="0" relativeHeight="251665408" behindDoc="0" locked="0" layoutInCell="1" allowOverlap="1" wp14:anchorId="14B34B26" wp14:editId="3D56BECE">
                   <wp:simplePos x="0" y="0"/>
                   <wp:positionH relativeFrom="column">
                     <wp:posOffset>-238125</wp:posOffset>
@@ -1376,7 +1551,25 @@
                                   <w:color w:val="262626" w:themeColor="text1" w:themeTint="D9"/>
                                   <w:sz w:val="16"/>
                                 </w:rPr>
-                                <w:t>Confidential and restricted. Do not distribute. (c) Imarticus Learning</w:t>
+                                <w:t xml:space="preserve">Confidential and restricted. Do not distribute. (c) </w:t>
+                              </w:r>
+                              <w:proofErr w:type="spellStart"/>
+                              <w:r>
+                                <w:rPr>
+                                  <w:rFonts w:asciiTheme="majorHAnsi" w:hAnsiTheme="majorHAnsi"/>
+                                  <w:color w:val="262626" w:themeColor="text1" w:themeTint="D9"/>
+                                  <w:sz w:val="16"/>
+                                </w:rPr>
+                                <w:t>Imarticus</w:t>
+                              </w:r>
+                              <w:proofErr w:type="spellEnd"/>
+                              <w:r>
+                                <w:rPr>
+                                  <w:rFonts w:asciiTheme="majorHAnsi" w:hAnsiTheme="majorHAnsi"/>
+                                  <w:color w:val="262626" w:themeColor="text1" w:themeTint="D9"/>
+                                  <w:sz w:val="16"/>
+                                </w:rPr>
+                                <w:t xml:space="preserve"> Learning</w:t>
                               </w:r>
                             </w:p>
                           </w:txbxContent>
@@ -1398,7 +1591,7 @@
             </mc:Choice>
             <mc:Fallback>
               <w:pict>
-                <v:rect w14:anchorId="059B3216" id="Rectangle 14" o:spid="_x0000_s1027" style="position:absolute;left:0;text-align:left;margin-left:-18.75pt;margin-top:-2.45pt;width:440.25pt;height:24.75pt;z-index:251665408;visibility:visible;mso-wrap-style:square;mso-width-percent:0;mso-height-percent:0;mso-wrap-distance-left:9pt;mso-wrap-distance-top:0;mso-wrap-distance-right:9pt;mso-wrap-distance-bottom:0;mso-position-horizontal:absolute;mso-position-horizontal-relative:text;mso-position-vertical:absolute;mso-position-vertical-relative:text;mso-width-percent:0;mso-height-percent:0;mso-width-relative:page;mso-height-relative:page;v-text-anchor:top" o:gfxdata="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" filled="f" stroked="f">
+                <v:rect w14:anchorId="14B34B26" id="Rectangle 14" o:spid="_x0000_s1027" style="position:absolute;left:0;text-align:left;margin-left:-18.75pt;margin-top:-2.45pt;width:440.25pt;height:24.75pt;z-index:251665408;visibility:visible;mso-wrap-style:square;mso-width-percent:0;mso-height-percent:0;mso-wrap-distance-left:9pt;mso-wrap-distance-top:0;mso-wrap-distance-right:9pt;mso-wrap-distance-bottom:0;mso-position-horizontal:absolute;mso-position-horizontal-relative:text;mso-position-vertical:absolute;mso-position-vertical-relative:text;mso-width-percent:0;mso-height-percent:0;mso-width-relative:page;mso-height-relative:page;v-text-anchor:top" o:gfxdata="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" filled="f" stroked="f">
                   <v:textbox>
                     <w:txbxContent>
                       <w:p>
@@ -1415,7 +1608,25 @@
                             <w:color w:val="262626" w:themeColor="text1" w:themeTint="D9"/>
                             <w:sz w:val="16"/>
                           </w:rPr>
-                          <w:t>Confidential and restricted. Do not distribute. (c) Imarticus Learning</w:t>
+                          <w:t xml:space="preserve">Confidential and restricted. Do not distribute. (c) </w:t>
+                        </w:r>
+                        <w:proofErr w:type="spellStart"/>
+                        <w:r>
+                          <w:rPr>
+                            <w:rFonts w:asciiTheme="majorHAnsi" w:hAnsiTheme="majorHAnsi"/>
+                            <w:color w:val="262626" w:themeColor="text1" w:themeTint="D9"/>
+                            <w:sz w:val="16"/>
+                          </w:rPr>
+                          <w:t>Imarticus</w:t>
+                        </w:r>
+                        <w:proofErr w:type="spellEnd"/>
+                        <w:r>
+                          <w:rPr>
+                            <w:rFonts w:asciiTheme="majorHAnsi" w:hAnsiTheme="majorHAnsi"/>
+                            <w:color w:val="262626" w:themeColor="text1" w:themeTint="D9"/>
+                            <w:sz w:val="16"/>
+                          </w:rPr>
+                          <w:t xml:space="preserve"> Learning</w:t>
                         </w:r>
                       </w:p>
                     </w:txbxContent>
@@ -1473,7 +1684,7 @@
 </file>
 
 <file path=word/footnotes.xml><?xml version="1.0" encoding="utf-8"?>
-<w:footnotes xmlns:wpc="http://schemas.microsoft.com/office/word/2010/wordprocessingCanvas" xmlns:mc="http://schemas.openxmlformats.org/markup-compatibility/2006" xmlns:o="urn:schemas-microsoft-com:office:office" xmlns:r="http://schemas.openxmlformats.org/officeDocument/2006/relationships" xmlns:m="http://schemas.openxmlformats.org/officeDocument/2006/math" xmlns:v="urn:schemas-microsoft-com:vml" xmlns:wp14="http://schemas.microsoft.com/office/word/2010/wordprocessingDrawing" xmlns:wp="http://schemas.openxmlformats.org/drawingml/2006/wordprocessingDrawing" xmlns:w10="urn:schemas-microsoft-com:office:word" xmlns:w="http://schemas.openxmlformats.org/wordprocessingml/2006/main" xmlns:w14="http://schemas.microsoft.com/office/word/2010/wordml" xmlns:w15="http://schemas.microsoft.com/office/word/2012/wordml" xmlns:wpg="http://schemas.microsoft.com/office/word/2010/wordprocessingGroup" xmlns:wpi="http://schemas.microsoft.com/office/word/2010/wordprocessingInk" xmlns:wne="http://schemas.microsoft.com/office/word/2006/wordml" xmlns:wps="http://schemas.microsoft.com/office/word/2010/wordprocessingShape" mc:Ignorable="w14 w15 wp14">
+<w:footnotes xmlns:wpc="http://schemas.microsoft.com/office/word/2010/wordprocessingCanvas" xmlns:cx="http://schemas.microsoft.com/office/drawing/2014/chartex" xmlns:cx1="http://schemas.microsoft.com/office/drawing/2015/9/8/chartex" xmlns:cx2="http://schemas.microsoft.com/office/drawing/2015/10/21/chartex" xmlns:cx3="http://schemas.microsoft.com/office/drawing/2016/5/9/chartex" xmlns:cx4="http://schemas.microsoft.com/office/drawing/2016/5/10/chartex" xmlns:cx5="http://schemas.microsoft.com/office/drawing/2016/5/11/chartex" xmlns:cx6="http://schemas.microsoft.com/office/drawing/2016/5/12/chartex" xmlns:cx7="http://schemas.microsoft.com/office/drawing/2016/5/13/chartex" xmlns:cx8="http://schemas.microsoft.com/office/drawing/2016/5/14/chartex" xmlns:mc="http://schemas.openxmlformats.org/markup-compatibility/2006" xmlns:aink="http://schemas.microsoft.com/office/drawing/2016/ink" xmlns:am3d="http://schemas.microsoft.com/office/drawing/2017/model3d" xmlns:o="urn:schemas-microsoft-com:office:office" xmlns:r="http://schemas.openxmlformats.org/officeDocument/2006/relationships" xmlns:m="http://schemas.openxmlformats.org/officeDocument/2006/math" xmlns:v="urn:schemas-microsoft-com:vml" xmlns:wp14="http://schemas.microsoft.com/office/word/2010/wordprocessingDrawing" xmlns:wp="http://schemas.openxmlformats.org/drawingml/2006/wordprocessingDrawing" xmlns:w10="urn:schemas-microsoft-com:office:word" xmlns:w="http://schemas.openxmlformats.org/wordprocessingml/2006/main" xmlns:w14="http://schemas.microsoft.com/office/word/2010/wordml" xmlns:w15="http://schemas.microsoft.com/office/word/2012/wordml" xmlns:w16cid="http://schemas.microsoft.com/office/word/2016/wordml/cid" xmlns:w16se="http://schemas.microsoft.com/office/word/2015/wordml/symex" xmlns:wpg="http://schemas.microsoft.com/office/word/2010/wordprocessingGroup" xmlns:wpi="http://schemas.microsoft.com/office/word/2010/wordprocessingInk" xmlns:wne="http://schemas.microsoft.com/office/word/2006/wordml" xmlns:wps="http://schemas.microsoft.com/office/word/2010/wordprocessingShape" mc:Ignorable="w14 w15 w16se w16cid wp14">
   <w:footnote w:type="separator" w:id="-1">
     <w:p>
       <w:pPr>
@@ -1498,7 +1709,7 @@
 </file>
 
 <file path=word/header1.xml><?xml version="1.0" encoding="utf-8"?>
-<w:hdr xmlns:wpc="http://schemas.microsoft.com/office/word/2010/wordprocessingCanvas" xmlns:mc="http://schemas.openxmlformats.org/markup-compatibility/2006" xmlns:o="urn:schemas-microsoft-com:office:office" xmlns:r="http://schemas.openxmlformats.org/officeDocument/2006/relationships" xmlns:m="http://schemas.openxmlformats.org/officeDocument/2006/math" xmlns:v="urn:schemas-microsoft-com:vml" xmlns:wp14="http://schemas.microsoft.com/office/word/2010/wordprocessingDrawing" xmlns:wp="http://schemas.openxmlformats.org/drawingml/2006/wordprocessingDrawing" xmlns:w10="urn:schemas-microsoft-com:office:word" xmlns:w="http://schemas.openxmlformats.org/wordprocessingml/2006/main" xmlns:w14="http://schemas.microsoft.com/office/word/2010/wordml" xmlns:w15="http://schemas.microsoft.com/office/word/2012/wordml" xmlns:wpg="http://schemas.microsoft.com/office/word/2010/wordprocessingGroup" xmlns:wpi="http://schemas.microsoft.com/office/word/2010/wordprocessingInk" xmlns:wne="http://schemas.microsoft.com/office/word/2006/wordml" xmlns:wps="http://schemas.microsoft.com/office/word/2010/wordprocessingShape" mc:Ignorable="w14 w15 wp14">
+<w:hdr xmlns:wpc="http://schemas.microsoft.com/office/word/2010/wordprocessingCanvas" xmlns:cx="http://schemas.microsoft.com/office/drawing/2014/chartex" xmlns:cx1="http://schemas.microsoft.com/office/drawing/2015/9/8/chartex" xmlns:cx2="http://schemas.microsoft.com/office/drawing/2015/10/21/chartex" xmlns:cx3="http://schemas.microsoft.com/office/drawing/2016/5/9/chartex" xmlns:cx4="http://schemas.microsoft.com/office/drawing/2016/5/10/chartex" xmlns:cx5="http://schemas.microsoft.com/office/drawing/2016/5/11/chartex" xmlns:cx6="http://schemas.microsoft.com/office/drawing/2016/5/12/chartex" xmlns:cx7="http://schemas.microsoft.com/office/drawing/2016/5/13/chartex" xmlns:cx8="http://schemas.microsoft.com/office/drawing/2016/5/14/chartex" xmlns:mc="http://schemas.openxmlformats.org/markup-compatibility/2006" xmlns:aink="http://schemas.microsoft.com/office/drawing/2016/ink" xmlns:am3d="http://schemas.microsoft.com/office/drawing/2017/model3d" xmlns:o="urn:schemas-microsoft-com:office:office" xmlns:r="http://schemas.openxmlformats.org/officeDocument/2006/relationships" xmlns:m="http://schemas.openxmlformats.org/officeDocument/2006/math" xmlns:v="urn:schemas-microsoft-com:vml" xmlns:wp14="http://schemas.microsoft.com/office/word/2010/wordprocessingDrawing" xmlns:wp="http://schemas.openxmlformats.org/drawingml/2006/wordprocessingDrawing" xmlns:w10="urn:schemas-microsoft-com:office:word" xmlns:w="http://schemas.openxmlformats.org/wordprocessingml/2006/main" xmlns:w14="http://schemas.microsoft.com/office/word/2010/wordml" xmlns:w15="http://schemas.microsoft.com/office/word/2012/wordml" xmlns:w16cid="http://schemas.microsoft.com/office/word/2016/wordml/cid" xmlns:w16se="http://schemas.microsoft.com/office/word/2015/wordml/symex" xmlns:wpg="http://schemas.microsoft.com/office/word/2010/wordprocessingGroup" xmlns:wpi="http://schemas.microsoft.com/office/word/2010/wordprocessingInk" xmlns:wne="http://schemas.microsoft.com/office/word/2006/wordml" xmlns:wps="http://schemas.microsoft.com/office/word/2010/wordprocessingShape" mc:Ignorable="w14 w15 w16se w16cid wp14">
   <w:p>
     <w:pPr>
       <w:pStyle w:val="Title"/>
@@ -1510,7 +1721,7 @@
       <mc:AlternateContent>
         <mc:Choice Requires="wps">
           <w:drawing>
-            <wp:anchor distT="0" distB="0" distL="114300" distR="114300" simplePos="0" relativeHeight="251656192" behindDoc="0" locked="0" layoutInCell="1" allowOverlap="1" wp14:anchorId="0FD7F1E6" wp14:editId="6A67B628">
+            <wp:anchor distT="0" distB="0" distL="114300" distR="114300" simplePos="0" relativeHeight="251656192" behindDoc="0" locked="0" layoutInCell="1" allowOverlap="1" wp14:anchorId="301416DC" wp14:editId="0DBDBD8F">
               <wp:simplePos x="0" y="0"/>
               <wp:positionH relativeFrom="column">
                 <wp:posOffset>5243830</wp:posOffset>
@@ -1579,7 +1790,7 @@
         </mc:Choice>
         <mc:Fallback>
           <w:pict>
-            <v:rect w14:anchorId="655A7BC0" id="Rectangle 3" o:spid="_x0000_s1026" alt="Imarticus-Logo" style="position:absolute;margin-left:412.9pt;margin-top:-15.1pt;width:61.1pt;height:57.5pt;z-index:251656192;visibility:visible;mso-wrap-style:square;mso-width-percent:0;mso-height-percent:0;mso-wrap-distance-left:9pt;mso-wrap-distance-top:0;mso-wrap-distance-right:9pt;mso-wrap-distance-bottom:0;mso-position-horizontal:absolute;mso-position-horizontal-relative:text;mso-position-vertical:absolute;mso-position-vertical-relative:text;mso-width-percent:0;mso-height-percent:0;mso-width-relative:page;mso-height-relative:page;v-text-anchor:top" o:gfxdata="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" stroked="f">
+            <v:rect w14:anchorId="2CF58973" id="Rectangle 3" o:spid="_x0000_s1026" alt="Imarticus-Logo" style="position:absolute;margin-left:412.9pt;margin-top:-15.1pt;width:61.1pt;height:57.5pt;z-index:251656192;visibility:visible;mso-wrap-style:square;mso-width-percent:0;mso-height-percent:0;mso-wrap-distance-left:9pt;mso-wrap-distance-top:0;mso-wrap-distance-right:9pt;mso-wrap-distance-bottom:0;mso-position-horizontal:absolute;mso-position-horizontal-relative:text;mso-position-vertical:absolute;mso-position-vertical-relative:text;mso-width-percent:0;mso-height-percent:0;mso-width-relative:page;mso-height-relative:page;v-text-anchor:top" o:gfxdata="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" stroked="f">
               <v:fill r:id="rId2" o:title="Imarticus-Logo" recolor="t" rotate="t" type="frame"/>
             </v:rect>
           </w:pict>
@@ -1593,7 +1804,7 @@
       <mc:AlternateContent>
         <mc:Choice Requires="wps">
           <w:drawing>
-            <wp:anchor distT="0" distB="0" distL="114300" distR="114300" simplePos="0" relativeHeight="251660288" behindDoc="0" locked="0" layoutInCell="1" allowOverlap="1" wp14:anchorId="27C3FFD0" wp14:editId="25399BE4">
+            <wp:anchor distT="0" distB="0" distL="114300" distR="114300" simplePos="0" relativeHeight="251660288" behindDoc="0" locked="0" layoutInCell="1" allowOverlap="1" wp14:anchorId="431DBCF0" wp14:editId="66E6208C">
               <wp:simplePos x="0" y="0"/>
               <wp:positionH relativeFrom="column">
                 <wp:posOffset>-238125</wp:posOffset>
@@ -1674,7 +1885,7 @@
         </mc:Choice>
         <mc:Fallback>
           <w:pict>
-            <v:rect w14:anchorId="27C3FFD0" id="Rectangle 5" o:spid="_x0000_s1026" style="position:absolute;left:0;text-align:left;margin-left:-18.75pt;margin-top:36.6pt;width:440.25pt;height:38.25pt;z-index:251660288;visibility:visible;mso-wrap-style:square;mso-width-percent:0;mso-height-percent:0;mso-wrap-distance-left:9pt;mso-wrap-distance-top:0;mso-wrap-distance-right:9pt;mso-wrap-distance-bottom:0;mso-position-horizontal:absolute;mso-position-horizontal-relative:text;mso-position-vertical:absolute;mso-position-vertical-relative:text;mso-width-percent:0;mso-height-percent:0;mso-width-relative:page;mso-height-relative:page;v-text-anchor:top" o:gfxdata="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" filled="f" stroked="f">
+            <v:rect w14:anchorId="431DBCF0" id="Rectangle 5" o:spid="_x0000_s1026" style="position:absolute;left:0;text-align:left;margin-left:-18.75pt;margin-top:36.6pt;width:440.25pt;height:38.25pt;z-index:251660288;visibility:visible;mso-wrap-style:square;mso-width-percent:0;mso-height-percent:0;mso-wrap-distance-left:9pt;mso-wrap-distance-top:0;mso-wrap-distance-right:9pt;mso-wrap-distance-bottom:0;mso-position-horizontal:absolute;mso-position-horizontal-relative:text;mso-position-vertical:absolute;mso-position-vertical-relative:text;mso-width-percent:0;mso-height-percent:0;mso-width-relative:page;mso-height-relative:page;v-text-anchor:top" o:gfxdata="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" filled="f" stroked="f">
               <v:textbox>
                 <w:txbxContent>
                   <w:p>
@@ -1692,8 +1903,13 @@
       </mc:AlternateContent>
     </w:r>
     <w:r>
-      <w:t>Genpact Data Science Prodegree</w:t>
+      <w:t xml:space="preserve">Genpact Data Science </w:t>
     </w:r>
+    <w:proofErr w:type="spellStart"/>
+    <w:r>
+      <w:t>Prodegree</w:t>
+    </w:r>
+    <w:proofErr w:type="spellEnd"/>
     <w:r>
       <w:t xml:space="preserve"> </w:t>
     </w:r>
@@ -1709,7 +1925,7 @@
       <mc:AlternateContent>
         <mc:Choice Requires="wps">
           <w:drawing>
-            <wp:anchor distT="0" distB="0" distL="114300" distR="114300" simplePos="0" relativeHeight="251658240" behindDoc="0" locked="0" layoutInCell="1" allowOverlap="1" wp14:anchorId="1438B04C" wp14:editId="5DD00F7A">
+            <wp:anchor distT="0" distB="0" distL="114300" distR="114300" simplePos="0" relativeHeight="251658240" behindDoc="0" locked="0" layoutInCell="1" allowOverlap="1" wp14:anchorId="257B8123" wp14:editId="0E15F33C">
               <wp:simplePos x="0" y="0"/>
               <wp:positionH relativeFrom="column">
                 <wp:posOffset>-142875</wp:posOffset>
@@ -1773,7 +1989,7 @@
         </mc:Choice>
         <mc:Fallback>
           <w:pict>
-            <v:shapetype w14:anchorId="32F2D0FE" id="_x0000_t32" coordsize="21600,21600" o:spt="32" o:oned="t" path="m,l21600,21600e" filled="f">
+            <v:shapetype w14:anchorId="1CF72636" id="_x0000_t32" coordsize="21600,21600" o:spt="32" o:oned="t" path="m,l21600,21600e" filled="f">
               <v:path arrowok="t" fillok="f" o:connecttype="none"/>
               <o:lock v:ext="edit" shapetype="t"/>
             </v:shapetype>
@@ -1804,8 +2020,8 @@
 </file>
 
 <file path=word/numbering.xml><?xml version="1.0" encoding="utf-8"?>
-<w:numbering xmlns:wpc="http://schemas.microsoft.com/office/word/2010/wordprocessingCanvas" xmlns:mc="http://schemas.openxmlformats.org/markup-compatibility/2006" xmlns:o="urn:schemas-microsoft-com:office:office" xmlns:r="http://schemas.openxmlformats.org/officeDocument/2006/relationships" xmlns:m="http://schemas.openxmlformats.org/officeDocument/2006/math" xmlns:v="urn:schemas-microsoft-com:vml" xmlns:wp14="http://schemas.microsoft.com/office/word/2010/wordprocessingDrawing" xmlns:wp="http://schemas.openxmlformats.org/drawingml/2006/wordprocessingDrawing" xmlns:w10="urn:schemas-microsoft-com:office:word" xmlns:w="http://schemas.openxmlformats.org/wordprocessingml/2006/main" xmlns:w14="http://schemas.microsoft.com/office/word/2010/wordml" xmlns:w15="http://schemas.microsoft.com/office/word/2012/wordml" xmlns:wpg="http://schemas.microsoft.com/office/word/2010/wordprocessingGroup" xmlns:wpi="http://schemas.microsoft.com/office/word/2010/wordprocessingInk" xmlns:wne="http://schemas.microsoft.com/office/word/2006/wordml" xmlns:wps="http://schemas.microsoft.com/office/word/2010/wordprocessingShape" mc:Ignorable="w14 w15 wp14">
-  <w:abstractNum w:abstractNumId="0">
+<w:numbering xmlns:wpc="http://schemas.microsoft.com/office/word/2010/wordprocessingCanvas" xmlns:cx="http://schemas.microsoft.com/office/drawing/2014/chartex" xmlns:cx1="http://schemas.microsoft.com/office/drawing/2015/9/8/chartex" xmlns:cx2="http://schemas.microsoft.com/office/drawing/2015/10/21/chartex" xmlns:cx3="http://schemas.microsoft.com/office/drawing/2016/5/9/chartex" xmlns:cx4="http://schemas.microsoft.com/office/drawing/2016/5/10/chartex" xmlns:cx5="http://schemas.microsoft.com/office/drawing/2016/5/11/chartex" xmlns:cx6="http://schemas.microsoft.com/office/drawing/2016/5/12/chartex" xmlns:cx7="http://schemas.microsoft.com/office/drawing/2016/5/13/chartex" xmlns:cx8="http://schemas.microsoft.com/office/drawing/2016/5/14/chartex" xmlns:mc="http://schemas.openxmlformats.org/markup-compatibility/2006" xmlns:aink="http://schemas.microsoft.com/office/drawing/2016/ink" xmlns:am3d="http://schemas.microsoft.com/office/drawing/2017/model3d" xmlns:o="urn:schemas-microsoft-com:office:office" xmlns:r="http://schemas.openxmlformats.org/officeDocument/2006/relationships" xmlns:m="http://schemas.openxmlformats.org/officeDocument/2006/math" xmlns:v="urn:schemas-microsoft-com:vml" xmlns:wp14="http://schemas.microsoft.com/office/word/2010/wordprocessingDrawing" xmlns:wp="http://schemas.openxmlformats.org/drawingml/2006/wordprocessingDrawing" xmlns:w10="urn:schemas-microsoft-com:office:word" xmlns:w="http://schemas.openxmlformats.org/wordprocessingml/2006/main" xmlns:w14="http://schemas.microsoft.com/office/word/2010/wordml" xmlns:w15="http://schemas.microsoft.com/office/word/2012/wordml" xmlns:w16cid="http://schemas.microsoft.com/office/word/2016/wordml/cid" xmlns:w16se="http://schemas.microsoft.com/office/word/2015/wordml/symex" xmlns:wpg="http://schemas.microsoft.com/office/word/2010/wordprocessingGroup" xmlns:wpi="http://schemas.microsoft.com/office/word/2010/wordprocessingInk" xmlns:wne="http://schemas.microsoft.com/office/word/2006/wordml" xmlns:wps="http://schemas.microsoft.com/office/word/2010/wordprocessingShape" mc:Ignorable="w14 w15 w16se w16cid wp14">
+  <w:abstractNum w:abstractNumId="0" w15:restartNumberingAfterBreak="0">
     <w:nsid w:val="010F5190"/>
     <w:multiLevelType w:val="hybridMultilevel"/>
     <w:tmpl w:val="15F47CF6"/>
@@ -1898,7 +2114,7 @@
       </w:pPr>
     </w:lvl>
   </w:abstractNum>
-  <w:abstractNum w:abstractNumId="1">
+  <w:abstractNum w:abstractNumId="1" w15:restartNumberingAfterBreak="0">
     <w:nsid w:val="03F20821"/>
     <w:multiLevelType w:val="hybridMultilevel"/>
     <w:tmpl w:val="132E43DA"/>
@@ -2017,7 +2233,7 @@
       </w:pPr>
     </w:lvl>
   </w:abstractNum>
-  <w:abstractNum w:abstractNumId="2">
+  <w:abstractNum w:abstractNumId="2" w15:restartNumberingAfterBreak="0">
     <w:nsid w:val="07795A99"/>
     <w:multiLevelType w:val="hybridMultilevel"/>
     <w:tmpl w:val="BD04FDCE"/>
@@ -2133,7 +2349,7 @@
       </w:rPr>
     </w:lvl>
   </w:abstractNum>
-  <w:abstractNum w:abstractNumId="3">
+  <w:abstractNum w:abstractNumId="3" w15:restartNumberingAfterBreak="0">
     <w:nsid w:val="12CB1CEA"/>
     <w:multiLevelType w:val="hybridMultilevel"/>
     <w:tmpl w:val="00F873E0"/>
@@ -2219,7 +2435,7 @@
       </w:pPr>
     </w:lvl>
   </w:abstractNum>
-  <w:abstractNum w:abstractNumId="4">
+  <w:abstractNum w:abstractNumId="4" w15:restartNumberingAfterBreak="0">
     <w:nsid w:val="1CA110D8"/>
     <w:multiLevelType w:val="hybridMultilevel"/>
     <w:tmpl w:val="C3D8B5A2"/>
@@ -2332,7 +2548,7 @@
       </w:rPr>
     </w:lvl>
   </w:abstractNum>
-  <w:abstractNum w:abstractNumId="5">
+  <w:abstractNum w:abstractNumId="5" w15:restartNumberingAfterBreak="0">
     <w:nsid w:val="1EA973B7"/>
     <w:multiLevelType w:val="hybridMultilevel"/>
     <w:tmpl w:val="2416E17E"/>
@@ -2445,7 +2661,7 @@
       </w:rPr>
     </w:lvl>
   </w:abstractNum>
-  <w:abstractNum w:abstractNumId="6">
+  <w:abstractNum w:abstractNumId="6" w15:restartNumberingAfterBreak="0">
     <w:nsid w:val="23E53977"/>
     <w:multiLevelType w:val="hybridMultilevel"/>
     <w:tmpl w:val="A17EDF48"/>
@@ -2561,7 +2777,7 @@
       </w:rPr>
     </w:lvl>
   </w:abstractNum>
-  <w:abstractNum w:abstractNumId="7">
+  <w:abstractNum w:abstractNumId="7" w15:restartNumberingAfterBreak="0">
     <w:nsid w:val="26525C6F"/>
     <w:multiLevelType w:val="hybridMultilevel"/>
     <w:tmpl w:val="B516866A"/>
@@ -2674,7 +2890,7 @@
       </w:rPr>
     </w:lvl>
   </w:abstractNum>
-  <w:abstractNum w:abstractNumId="8">
+  <w:abstractNum w:abstractNumId="8" w15:restartNumberingAfterBreak="0">
     <w:nsid w:val="27AD55A5"/>
     <w:multiLevelType w:val="hybridMultilevel"/>
     <w:tmpl w:val="BD9EF9AA"/>
@@ -2790,7 +3006,7 @@
       </w:rPr>
     </w:lvl>
   </w:abstractNum>
-  <w:abstractNum w:abstractNumId="9">
+  <w:abstractNum w:abstractNumId="9" w15:restartNumberingAfterBreak="0">
     <w:nsid w:val="27B04366"/>
     <w:multiLevelType w:val="hybridMultilevel"/>
     <w:tmpl w:val="BC882CF4"/>
@@ -2906,7 +3122,7 @@
       </w:rPr>
     </w:lvl>
   </w:abstractNum>
-  <w:abstractNum w:abstractNumId="10">
+  <w:abstractNum w:abstractNumId="10" w15:restartNumberingAfterBreak="0">
     <w:nsid w:val="2EBE71A4"/>
     <w:multiLevelType w:val="hybridMultilevel"/>
     <w:tmpl w:val="D3AA9B0C"/>
@@ -2992,7 +3208,7 @@
       </w:pPr>
     </w:lvl>
   </w:abstractNum>
-  <w:abstractNum w:abstractNumId="11">
+  <w:abstractNum w:abstractNumId="11" w15:restartNumberingAfterBreak="0">
     <w:nsid w:val="315E310C"/>
     <w:multiLevelType w:val="hybridMultilevel"/>
     <w:tmpl w:val="C4F81B20"/>
@@ -3105,7 +3321,7 @@
       </w:rPr>
     </w:lvl>
   </w:abstractNum>
-  <w:abstractNum w:abstractNumId="12">
+  <w:abstractNum w:abstractNumId="12" w15:restartNumberingAfterBreak="0">
     <w:nsid w:val="32077C54"/>
     <w:multiLevelType w:val="hybridMultilevel"/>
     <w:tmpl w:val="C77EE99A"/>
@@ -3218,7 +3434,7 @@
       </w:rPr>
     </w:lvl>
   </w:abstractNum>
-  <w:abstractNum w:abstractNumId="13">
+  <w:abstractNum w:abstractNumId="13" w15:restartNumberingAfterBreak="0">
     <w:nsid w:val="35664592"/>
     <w:multiLevelType w:val="hybridMultilevel"/>
     <w:tmpl w:val="4BC8CDA4"/>
@@ -3331,7 +3547,7 @@
       </w:rPr>
     </w:lvl>
   </w:abstractNum>
-  <w:abstractNum w:abstractNumId="14">
+  <w:abstractNum w:abstractNumId="14" w15:restartNumberingAfterBreak="0">
     <w:nsid w:val="3BAA2BED"/>
     <w:multiLevelType w:val="hybridMultilevel"/>
     <w:tmpl w:val="B1327A28"/>
@@ -3444,7 +3660,7 @@
       </w:rPr>
     </w:lvl>
   </w:abstractNum>
-  <w:abstractNum w:abstractNumId="15">
+  <w:abstractNum w:abstractNumId="15" w15:restartNumberingAfterBreak="0">
     <w:nsid w:val="47973FF4"/>
     <w:multiLevelType w:val="hybridMultilevel"/>
     <w:tmpl w:val="6E9001B4"/>
@@ -3560,7 +3776,7 @@
       </w:rPr>
     </w:lvl>
   </w:abstractNum>
-  <w:abstractNum w:abstractNumId="16">
+  <w:abstractNum w:abstractNumId="16" w15:restartNumberingAfterBreak="0">
     <w:nsid w:val="4BC630C0"/>
     <w:multiLevelType w:val="hybridMultilevel"/>
     <w:tmpl w:val="C4EE7936"/>
@@ -3675,7 +3891,7 @@
       </w:rPr>
     </w:lvl>
   </w:abstractNum>
-  <w:abstractNum w:abstractNumId="17">
+  <w:abstractNum w:abstractNumId="17" w15:restartNumberingAfterBreak="0">
     <w:nsid w:val="536102BA"/>
     <w:multiLevelType w:val="hybridMultilevel"/>
     <w:tmpl w:val="52A29A52"/>
@@ -3769,7 +3985,7 @@
       </w:pPr>
     </w:lvl>
   </w:abstractNum>
-  <w:abstractNum w:abstractNumId="18">
+  <w:abstractNum w:abstractNumId="18" w15:restartNumberingAfterBreak="0">
     <w:nsid w:val="548532D2"/>
     <w:multiLevelType w:val="hybridMultilevel"/>
     <w:tmpl w:val="BC42D50A"/>
@@ -3863,7 +4079,7 @@
       </w:pPr>
     </w:lvl>
   </w:abstractNum>
-  <w:abstractNum w:abstractNumId="19">
+  <w:abstractNum w:abstractNumId="19" w15:restartNumberingAfterBreak="0">
     <w:nsid w:val="564F643D"/>
     <w:multiLevelType w:val="hybridMultilevel"/>
     <w:tmpl w:val="DA68460C"/>
@@ -3978,7 +4194,7 @@
       </w:rPr>
     </w:lvl>
   </w:abstractNum>
-  <w:abstractNum w:abstractNumId="20">
+  <w:abstractNum w:abstractNumId="20" w15:restartNumberingAfterBreak="0">
     <w:nsid w:val="5AEB2763"/>
     <w:multiLevelType w:val="hybridMultilevel"/>
     <w:tmpl w:val="9BCA3530"/>
@@ -4070,7 +4286,7 @@
       </w:pPr>
     </w:lvl>
   </w:abstractNum>
-  <w:abstractNum w:abstractNumId="21">
+  <w:abstractNum w:abstractNumId="21" w15:restartNumberingAfterBreak="0">
     <w:nsid w:val="5C934FC3"/>
     <w:multiLevelType w:val="hybridMultilevel"/>
     <w:tmpl w:val="479CB9B4"/>
@@ -4186,7 +4402,7 @@
       </w:rPr>
     </w:lvl>
   </w:abstractNum>
-  <w:abstractNum w:abstractNumId="22">
+  <w:abstractNum w:abstractNumId="22" w15:restartNumberingAfterBreak="0">
     <w:nsid w:val="5E3721E3"/>
     <w:multiLevelType w:val="hybridMultilevel"/>
     <w:tmpl w:val="6B8C568E"/>
@@ -4272,7 +4488,7 @@
       </w:pPr>
     </w:lvl>
   </w:abstractNum>
-  <w:abstractNum w:abstractNumId="23">
+  <w:abstractNum w:abstractNumId="23" w15:restartNumberingAfterBreak="0">
     <w:nsid w:val="62FB7591"/>
     <w:multiLevelType w:val="hybridMultilevel"/>
     <w:tmpl w:val="3E048436"/>
@@ -4385,7 +4601,7 @@
       </w:rPr>
     </w:lvl>
   </w:abstractNum>
-  <w:abstractNum w:abstractNumId="24">
+  <w:abstractNum w:abstractNumId="24" w15:restartNumberingAfterBreak="0">
     <w:nsid w:val="63092055"/>
     <w:multiLevelType w:val="hybridMultilevel"/>
     <w:tmpl w:val="28C4681E"/>
@@ -4498,7 +4714,7 @@
       </w:rPr>
     </w:lvl>
   </w:abstractNum>
-  <w:abstractNum w:abstractNumId="25">
+  <w:abstractNum w:abstractNumId="25" w15:restartNumberingAfterBreak="0">
     <w:nsid w:val="63341246"/>
     <w:multiLevelType w:val="hybridMultilevel"/>
     <w:tmpl w:val="91FCE916"/>
@@ -4611,7 +4827,7 @@
       </w:rPr>
     </w:lvl>
   </w:abstractNum>
-  <w:abstractNum w:abstractNumId="26">
+  <w:abstractNum w:abstractNumId="26" w15:restartNumberingAfterBreak="0">
     <w:nsid w:val="66F63C92"/>
     <w:multiLevelType w:val="hybridMultilevel"/>
     <w:tmpl w:val="FEC8EBDC"/>
@@ -4700,7 +4916,7 @@
       </w:pPr>
     </w:lvl>
   </w:abstractNum>
-  <w:abstractNum w:abstractNumId="27">
+  <w:abstractNum w:abstractNumId="27" w15:restartNumberingAfterBreak="0">
     <w:nsid w:val="699A76AF"/>
     <w:multiLevelType w:val="hybridMultilevel"/>
     <w:tmpl w:val="C24A47FA"/>
@@ -4813,7 +5029,7 @@
       </w:rPr>
     </w:lvl>
   </w:abstractNum>
-  <w:abstractNum w:abstractNumId="28">
+  <w:abstractNum w:abstractNumId="28" w15:restartNumberingAfterBreak="0">
     <w:nsid w:val="6B7406E1"/>
     <w:multiLevelType w:val="hybridMultilevel"/>
     <w:tmpl w:val="45EE49AE"/>
@@ -4929,7 +5145,7 @@
       </w:rPr>
     </w:lvl>
   </w:abstractNum>
-  <w:abstractNum w:abstractNumId="29">
+  <w:abstractNum w:abstractNumId="29" w15:restartNumberingAfterBreak="0">
     <w:nsid w:val="72F02B01"/>
     <w:multiLevelType w:val="hybridMultilevel"/>
     <w:tmpl w:val="109A1FFC"/>
@@ -5045,7 +5261,7 @@
       </w:rPr>
     </w:lvl>
   </w:abstractNum>
-  <w:abstractNum w:abstractNumId="30">
+  <w:abstractNum w:abstractNumId="30" w15:restartNumberingAfterBreak="0">
     <w:nsid w:val="74E076DB"/>
     <w:multiLevelType w:val="hybridMultilevel"/>
     <w:tmpl w:val="144E7A0A"/>
@@ -5158,7 +5374,7 @@
       </w:rPr>
     </w:lvl>
   </w:abstractNum>
-  <w:abstractNum w:abstractNumId="31">
+  <w:abstractNum w:abstractNumId="31" w15:restartNumberingAfterBreak="0">
     <w:nsid w:val="76794673"/>
     <w:multiLevelType w:val="hybridMultilevel"/>
     <w:tmpl w:val="E15893FC"/>
@@ -5274,7 +5490,7 @@
       </w:rPr>
     </w:lvl>
   </w:abstractNum>
-  <w:abstractNum w:abstractNumId="32">
+  <w:abstractNum w:abstractNumId="32" w15:restartNumberingAfterBreak="0">
     <w:nsid w:val="799516FE"/>
     <w:multiLevelType w:val="hybridMultilevel"/>
     <w:tmpl w:val="34A4D27E"/>
@@ -5386,7 +5602,7 @@
       </w:rPr>
     </w:lvl>
   </w:abstractNum>
-  <w:abstractNum w:abstractNumId="33">
+  <w:abstractNum w:abstractNumId="33" w15:restartNumberingAfterBreak="0">
     <w:nsid w:val="7BED7D2B"/>
     <w:multiLevelType w:val="hybridMultilevel"/>
     <w:tmpl w:val="41BC4B4C"/>
@@ -5605,7 +5821,7 @@
 </file>
 
 <file path=word/styles.xml><?xml version="1.0" encoding="utf-8"?>
-<w:styles xmlns:mc="http://schemas.openxmlformats.org/markup-compatibility/2006" xmlns:r="http://schemas.openxmlformats.org/officeDocument/2006/relationships" xmlns:w="http://schemas.openxmlformats.org/wordprocessingml/2006/main" xmlns:w14="http://schemas.microsoft.com/office/word/2010/wordml" xmlns:w15="http://schemas.microsoft.com/office/word/2012/wordml" mc:Ignorable="w14 w15">
+<w:styles xmlns:mc="http://schemas.openxmlformats.org/markup-compatibility/2006" xmlns:r="http://schemas.openxmlformats.org/officeDocument/2006/relationships" xmlns:w="http://schemas.openxmlformats.org/wordprocessingml/2006/main" xmlns:w14="http://schemas.microsoft.com/office/word/2010/wordml" xmlns:w15="http://schemas.microsoft.com/office/word/2012/wordml" xmlns:w16cid="http://schemas.microsoft.com/office/word/2016/wordml/cid" xmlns:w16se="http://schemas.microsoft.com/office/word/2015/wordml/symex" mc:Ignorable="w14 w15 w16se w16cid">
   <w:docDefaults>
     <w:rPrDefault>
       <w:rPr>
@@ -5621,7 +5837,7 @@
       </w:pPr>
     </w:pPrDefault>
   </w:docDefaults>
-  <w:latentStyles w:defLockedState="0" w:defUIPriority="99" w:defSemiHidden="0" w:defUnhideWhenUsed="0" w:defQFormat="0" w:count="371">
+  <w:latentStyles w:defLockedState="0" w:defUIPriority="99" w:defSemiHidden="0" w:defUnhideWhenUsed="0" w:defQFormat="0" w:count="375">
     <w:lsdException w:name="Normal" w:uiPriority="0" w:qFormat="1"/>
     <w:lsdException w:name="heading 1" w:uiPriority="9"/>
     <w:lsdException w:name="heading 2" w:semiHidden="1" w:uiPriority="9" w:unhideWhenUsed="1" w:qFormat="1"/>
@@ -5727,7 +5943,6 @@
     <w:lsdException w:name="HTML Sample" w:semiHidden="1" w:unhideWhenUsed="1"/>
     <w:lsdException w:name="HTML Typewriter" w:semiHidden="1" w:unhideWhenUsed="1"/>
     <w:lsdException w:name="HTML Variable" w:semiHidden="1" w:unhideWhenUsed="1"/>
-    <w:lsdException w:name="Normal Table" w:semiHidden="1" w:unhideWhenUsed="1"/>
     <w:lsdException w:name="annotation subject" w:semiHidden="1" w:unhideWhenUsed="1"/>
     <w:lsdException w:name="No List" w:semiHidden="1" w:unhideWhenUsed="1"/>
     <w:lsdException w:name="Outline List 1" w:semiHidden="1" w:unhideWhenUsed="1"/>
@@ -5771,10 +5986,8 @@
     <w:lsdException w:name="Table Elegant" w:semiHidden="1" w:unhideWhenUsed="1"/>
     <w:lsdException w:name="Table Professional" w:semiHidden="1" w:unhideWhenUsed="1"/>
     <w:lsdException w:name="Table Subtle 1" w:semiHidden="1" w:unhideWhenUsed="1"/>
-    <w:lsdException w:name="Table Subtle 2" w:semiHidden="1" w:unhideWhenUsed="1"/>
     <w:lsdException w:name="Table Web 1" w:semiHidden="1" w:unhideWhenUsed="1"/>
     <w:lsdException w:name="Table Web 2" w:semiHidden="1" w:unhideWhenUsed="1"/>
-    <w:lsdException w:name="Table Web 3" w:semiHidden="1" w:unhideWhenUsed="1"/>
     <w:lsdException w:name="Balloon Text" w:semiHidden="1" w:unhideWhenUsed="1"/>
     <w:lsdException w:name="Table Grid" w:uiPriority="39"/>
     <w:lsdException w:name="Table Theme" w:semiHidden="1" w:unhideWhenUsed="1"/>
@@ -5993,6 +6206,10 @@
     <w:lsdException w:name="List Table 5 Dark Accent 6" w:uiPriority="50"/>
     <w:lsdException w:name="List Table 6 Colorful Accent 6" w:uiPriority="51"/>
     <w:lsdException w:name="List Table 7 Colorful Accent 6" w:uiPriority="52"/>
+    <w:lsdException w:name="Mention" w:semiHidden="1" w:unhideWhenUsed="1"/>
+    <w:lsdException w:name="Smart Hyperlink" w:semiHidden="1" w:unhideWhenUsed="1"/>
+    <w:lsdException w:name="Hashtag" w:semiHidden="1" w:unhideWhenUsed="1"/>
+    <w:lsdException w:name="Unresolved Mention" w:semiHidden="1" w:unhideWhenUsed="1"/>
   </w:latentStyles>
   <w:style w:type="paragraph" w:default="1" w:styleId="Normal">
     <w:name w:val="Normal"/>
@@ -6307,7 +6524,6 @@
       <w:lang w:val="en-IN"/>
     </w:rPr>
     <w:tblPr>
-      <w:tblInd w:w="0" w:type="dxa"/>
       <w:tblBorders>
         <w:top w:val="single" w:sz="4" w:space="0" w:color="auto"/>
         <w:left w:val="single" w:sz="4" w:space="0" w:color="auto"/>
@@ -6316,12 +6532,6 @@
         <w:insideH w:val="single" w:sz="4" w:space="0" w:color="auto"/>
         <w:insideV w:val="single" w:sz="4" w:space="0" w:color="auto"/>
       </w:tblBorders>
-      <w:tblCellMar>
-        <w:top w:w="0" w:type="dxa"/>
-        <w:left w:w="108" w:type="dxa"/>
-        <w:bottom w:w="0" w:type="dxa"/>
-        <w:right w:w="108" w:type="dxa"/>
-      </w:tblCellMar>
     </w:tblPr>
   </w:style>
   <w:style w:type="paragraph" w:styleId="NormalWeb">
@@ -6644,7 +6854,7 @@
 </file>
 
 <file path=customXml/itemProps1.xml><?xml version="1.0" encoding="utf-8"?>
-<ds:datastoreItem xmlns:ds="http://schemas.openxmlformats.org/officeDocument/2006/customXml" ds:itemID="{F0789CAF-7F86-459A-9DC6-2F8A07D7A64C}">
+<ds:datastoreItem xmlns:ds="http://schemas.openxmlformats.org/officeDocument/2006/customXml" ds:itemID="{0EE0B480-0433-4111-ABD5-D3C543195F69}">
   <ds:schemaRefs>
     <ds:schemaRef ds:uri="http://schemas.openxmlformats.org/officeDocument/2006/bibliography"/>
   </ds:schemaRefs>

</xml_diff>